<commit_message>
Updated documents with appropriate Scrum Masters
</commit_message>
<xml_diff>
--- a/docs/planning/milestone3/Sprint 1 Planning.docx
+++ b/docs/planning/milestone3/Sprint 1 Planning.docx
@@ -20,332 +20,341 @@
         </w:rPr>
         <w:t>Sprint 1 Planning:</w:t>
       </w:r>
-    </w:p>
-    <w:p>
-      <w:pPr>
-        <w:rPr>
-          <w:sz w:val="24"/>
-          <w:szCs w:val="24"/>
-        </w:rPr>
-      </w:pPr>
-      <w:r>
-        <w:rPr>
-          <w:sz w:val="24"/>
-          <w:szCs w:val="24"/>
-        </w:rPr>
-        <w:t>What we want to get done this sprint and how long will they take:</w:t>
-      </w:r>
-    </w:p>
-    <w:p>
-      <w:pPr>
-        <w:pStyle w:val="ListParagraph"/>
-        <w:numPr>
-          <w:ilvl w:val="0"/>
-          <w:numId w:val="1"/>
-        </w:numPr>
-        <w:rPr>
-          <w:sz w:val="24"/>
-          <w:szCs w:val="24"/>
-        </w:rPr>
-      </w:pPr>
-      <w:r>
-        <w:rPr>
-          <w:sz w:val="24"/>
-          <w:szCs w:val="24"/>
-        </w:rPr>
-        <w:t>Requirements need to be numbered and the file needs to be renamed</w:t>
-      </w:r>
-    </w:p>
-    <w:p>
-      <w:pPr>
-        <w:pStyle w:val="ListParagraph"/>
-        <w:numPr>
-          <w:ilvl w:val="1"/>
-          <w:numId w:val="1"/>
-        </w:numPr>
-        <w:rPr>
-          <w:sz w:val="24"/>
-          <w:szCs w:val="24"/>
-        </w:rPr>
-      </w:pPr>
-      <w:r>
-        <w:rPr>
-          <w:sz w:val="24"/>
-          <w:szCs w:val="24"/>
-        </w:rPr>
-        <w:t>Small</w:t>
-      </w:r>
-    </w:p>
-    <w:p>
-      <w:pPr>
-        <w:pStyle w:val="ListParagraph"/>
-        <w:numPr>
-          <w:ilvl w:val="1"/>
-          <w:numId w:val="1"/>
-        </w:numPr>
-        <w:rPr>
-          <w:sz w:val="24"/>
-          <w:szCs w:val="24"/>
-        </w:rPr>
-      </w:pPr>
-      <w:r>
-        <w:rPr>
-          <w:sz w:val="24"/>
-          <w:szCs w:val="24"/>
-        </w:rPr>
-        <w:t>Adam</w:t>
-      </w:r>
-    </w:p>
-    <w:p>
-      <w:pPr>
-        <w:pStyle w:val="ListParagraph"/>
-        <w:numPr>
-          <w:ilvl w:val="0"/>
-          <w:numId w:val="1"/>
-        </w:numPr>
-        <w:rPr>
-          <w:sz w:val="24"/>
-          <w:szCs w:val="24"/>
-        </w:rPr>
-      </w:pPr>
-      <w:r>
-        <w:rPr>
-          <w:sz w:val="24"/>
-          <w:szCs w:val="24"/>
-        </w:rPr>
-        <w:t xml:space="preserve">Update Activity Diagram </w:t>
-      </w:r>
-      <w:proofErr w:type="gramStart"/>
-      <w:r>
-        <w:rPr>
-          <w:sz w:val="24"/>
-          <w:szCs w:val="24"/>
-        </w:rPr>
-        <w:t>aka</w:t>
-      </w:r>
-      <w:proofErr w:type="gramEnd"/>
-      <w:r>
-        <w:rPr>
-          <w:sz w:val="24"/>
-          <w:szCs w:val="24"/>
-        </w:rPr>
-        <w:t xml:space="preserve"> Label Lines</w:t>
-      </w:r>
-    </w:p>
-    <w:p>
-      <w:pPr>
-        <w:pStyle w:val="ListParagraph"/>
-        <w:numPr>
-          <w:ilvl w:val="1"/>
-          <w:numId w:val="1"/>
-        </w:numPr>
-        <w:rPr>
-          <w:sz w:val="24"/>
-          <w:szCs w:val="24"/>
-        </w:rPr>
-      </w:pPr>
-      <w:r>
-        <w:rPr>
-          <w:sz w:val="24"/>
-          <w:szCs w:val="24"/>
-        </w:rPr>
-        <w:t>Small</w:t>
-      </w:r>
-    </w:p>
-    <w:p>
-      <w:pPr>
-        <w:pStyle w:val="ListParagraph"/>
-        <w:numPr>
-          <w:ilvl w:val="1"/>
-          <w:numId w:val="1"/>
-        </w:numPr>
-        <w:rPr>
-          <w:sz w:val="24"/>
-          <w:szCs w:val="24"/>
-        </w:rPr>
-      </w:pPr>
-      <w:r>
-        <w:rPr>
-          <w:sz w:val="24"/>
-          <w:szCs w:val="24"/>
-        </w:rPr>
-        <w:t>James</w:t>
-      </w:r>
-    </w:p>
-    <w:p>
-      <w:pPr>
-        <w:pStyle w:val="ListParagraph"/>
-        <w:numPr>
-          <w:ilvl w:val="0"/>
-          <w:numId w:val="1"/>
-        </w:numPr>
-        <w:rPr>
-          <w:sz w:val="24"/>
-          <w:szCs w:val="24"/>
-        </w:rPr>
-      </w:pPr>
-      <w:r>
-        <w:rPr>
-          <w:sz w:val="24"/>
-          <w:szCs w:val="24"/>
-        </w:rPr>
-        <w:t>Go over Class Diagram and decide what to program in the next sprint</w:t>
-      </w:r>
-    </w:p>
-    <w:p>
-      <w:pPr>
-        <w:pStyle w:val="ListParagraph"/>
-        <w:numPr>
-          <w:ilvl w:val="1"/>
-          <w:numId w:val="1"/>
-        </w:numPr>
-        <w:rPr>
-          <w:sz w:val="24"/>
-          <w:szCs w:val="24"/>
-        </w:rPr>
-      </w:pPr>
-      <w:r>
-        <w:rPr>
-          <w:sz w:val="24"/>
-          <w:szCs w:val="24"/>
-        </w:rPr>
-        <w:t>Medium</w:t>
-      </w:r>
-    </w:p>
-    <w:p>
-      <w:pPr>
-        <w:pStyle w:val="ListParagraph"/>
-        <w:numPr>
-          <w:ilvl w:val="1"/>
-          <w:numId w:val="1"/>
-        </w:numPr>
-        <w:rPr>
-          <w:sz w:val="24"/>
-          <w:szCs w:val="24"/>
-        </w:rPr>
-      </w:pPr>
-      <w:r>
-        <w:rPr>
-          <w:sz w:val="24"/>
-          <w:szCs w:val="24"/>
-        </w:rPr>
-        <w:t>Mitch</w:t>
-      </w:r>
-    </w:p>
-    <w:p>
-      <w:pPr>
-        <w:pStyle w:val="ListParagraph"/>
-        <w:numPr>
-          <w:ilvl w:val="0"/>
-          <w:numId w:val="1"/>
-        </w:numPr>
-        <w:rPr>
-          <w:sz w:val="24"/>
-          <w:szCs w:val="24"/>
-        </w:rPr>
-      </w:pPr>
-      <w:r>
-        <w:rPr>
-          <w:sz w:val="24"/>
-          <w:szCs w:val="24"/>
-        </w:rPr>
-        <w:t>Update Class Diagram to go over what pages we need and what those pages contain/functionality</w:t>
-      </w:r>
-    </w:p>
-    <w:p>
-      <w:pPr>
-        <w:pStyle w:val="ListParagraph"/>
-        <w:numPr>
-          <w:ilvl w:val="1"/>
-          <w:numId w:val="1"/>
-        </w:numPr>
-        <w:rPr>
-          <w:sz w:val="24"/>
-          <w:szCs w:val="24"/>
-        </w:rPr>
-      </w:pPr>
-      <w:r>
-        <w:rPr>
-          <w:sz w:val="24"/>
-          <w:szCs w:val="24"/>
-        </w:rPr>
-        <w:t>Medium</w:t>
-      </w:r>
-    </w:p>
-    <w:p>
-      <w:pPr>
-        <w:pStyle w:val="ListParagraph"/>
-        <w:numPr>
-          <w:ilvl w:val="1"/>
-          <w:numId w:val="1"/>
-        </w:numPr>
-        <w:rPr>
-          <w:sz w:val="24"/>
-          <w:szCs w:val="24"/>
-        </w:rPr>
-      </w:pPr>
-      <w:r>
-        <w:rPr>
-          <w:sz w:val="24"/>
-          <w:szCs w:val="24"/>
-        </w:rPr>
-        <w:t>Dax</w:t>
-      </w:r>
-    </w:p>
-    <w:p>
-      <w:pPr>
-        <w:pStyle w:val="ListParagraph"/>
-        <w:numPr>
-          <w:ilvl w:val="0"/>
-          <w:numId w:val="1"/>
-        </w:numPr>
-        <w:rPr>
-          <w:sz w:val="24"/>
-          <w:szCs w:val="24"/>
-        </w:rPr>
-      </w:pPr>
-      <w:r>
-        <w:rPr>
-          <w:sz w:val="24"/>
-          <w:szCs w:val="24"/>
-        </w:rPr>
-        <w:t>Update Git issues with these stories on this document</w:t>
-      </w:r>
-    </w:p>
-    <w:p>
-      <w:pPr>
-        <w:pStyle w:val="ListParagraph"/>
-        <w:numPr>
-          <w:ilvl w:val="1"/>
-          <w:numId w:val="1"/>
-        </w:numPr>
-        <w:rPr>
-          <w:sz w:val="24"/>
-          <w:szCs w:val="24"/>
-        </w:rPr>
-      </w:pPr>
-      <w:r>
-        <w:rPr>
-          <w:sz w:val="24"/>
-          <w:szCs w:val="24"/>
-        </w:rPr>
-        <w:t>Small</w:t>
-      </w:r>
-    </w:p>
-    <w:p>
-      <w:pPr>
-        <w:pStyle w:val="ListParagraph"/>
-        <w:numPr>
-          <w:ilvl w:val="1"/>
-          <w:numId w:val="1"/>
-        </w:numPr>
-        <w:rPr>
-          <w:sz w:val="24"/>
-          <w:szCs w:val="24"/>
-        </w:rPr>
-      </w:pPr>
+      <w:r>
+        <w:rPr>
+          <w:b/>
+          <w:bCs/>
+          <w:sz w:val="32"/>
+          <w:szCs w:val="32"/>
+        </w:rPr>
+        <w:t xml:space="preserve"> Scrum Master Mitch Parsons</w:t>
+      </w:r>
       <w:bookmarkStart w:id="0" w:name="_GoBack"/>
       <w:bookmarkEnd w:id="0"/>
+    </w:p>
+    <w:p>
+      <w:pPr>
+        <w:rPr>
+          <w:sz w:val="24"/>
+          <w:szCs w:val="24"/>
+        </w:rPr>
+      </w:pPr>
+      <w:r>
+        <w:rPr>
+          <w:sz w:val="24"/>
+          <w:szCs w:val="24"/>
+        </w:rPr>
+        <w:t>What we want to get done this sprint and how long will they take:</w:t>
+      </w:r>
+    </w:p>
+    <w:p>
+      <w:pPr>
+        <w:pStyle w:val="ListParagraph"/>
+        <w:numPr>
+          <w:ilvl w:val="0"/>
+          <w:numId w:val="1"/>
+        </w:numPr>
+        <w:rPr>
+          <w:sz w:val="24"/>
+          <w:szCs w:val="24"/>
+        </w:rPr>
+      </w:pPr>
+      <w:r>
+        <w:rPr>
+          <w:sz w:val="24"/>
+          <w:szCs w:val="24"/>
+        </w:rPr>
+        <w:t>Requirements need to be numbered and the file needs to be renamed</w:t>
+      </w:r>
+    </w:p>
+    <w:p>
+      <w:pPr>
+        <w:pStyle w:val="ListParagraph"/>
+        <w:numPr>
+          <w:ilvl w:val="1"/>
+          <w:numId w:val="1"/>
+        </w:numPr>
+        <w:rPr>
+          <w:sz w:val="24"/>
+          <w:szCs w:val="24"/>
+        </w:rPr>
+      </w:pPr>
+      <w:r>
+        <w:rPr>
+          <w:sz w:val="24"/>
+          <w:szCs w:val="24"/>
+        </w:rPr>
+        <w:t>Small</w:t>
+      </w:r>
+    </w:p>
+    <w:p>
+      <w:pPr>
+        <w:pStyle w:val="ListParagraph"/>
+        <w:numPr>
+          <w:ilvl w:val="1"/>
+          <w:numId w:val="1"/>
+        </w:numPr>
+        <w:rPr>
+          <w:sz w:val="24"/>
+          <w:szCs w:val="24"/>
+        </w:rPr>
+      </w:pPr>
+      <w:r>
+        <w:rPr>
+          <w:sz w:val="24"/>
+          <w:szCs w:val="24"/>
+        </w:rPr>
+        <w:t>Adam</w:t>
+      </w:r>
+    </w:p>
+    <w:p>
+      <w:pPr>
+        <w:pStyle w:val="ListParagraph"/>
+        <w:numPr>
+          <w:ilvl w:val="0"/>
+          <w:numId w:val="1"/>
+        </w:numPr>
+        <w:rPr>
+          <w:sz w:val="24"/>
+          <w:szCs w:val="24"/>
+        </w:rPr>
+      </w:pPr>
+      <w:r>
+        <w:rPr>
+          <w:sz w:val="24"/>
+          <w:szCs w:val="24"/>
+        </w:rPr>
+        <w:t xml:space="preserve">Update Activity Diagram </w:t>
+      </w:r>
+      <w:proofErr w:type="gramStart"/>
+      <w:r>
+        <w:rPr>
+          <w:sz w:val="24"/>
+          <w:szCs w:val="24"/>
+        </w:rPr>
+        <w:t>aka</w:t>
+      </w:r>
+      <w:proofErr w:type="gramEnd"/>
+      <w:r>
+        <w:rPr>
+          <w:sz w:val="24"/>
+          <w:szCs w:val="24"/>
+        </w:rPr>
+        <w:t xml:space="preserve"> Label Lines</w:t>
+      </w:r>
+    </w:p>
+    <w:p>
+      <w:pPr>
+        <w:pStyle w:val="ListParagraph"/>
+        <w:numPr>
+          <w:ilvl w:val="1"/>
+          <w:numId w:val="1"/>
+        </w:numPr>
+        <w:rPr>
+          <w:sz w:val="24"/>
+          <w:szCs w:val="24"/>
+        </w:rPr>
+      </w:pPr>
+      <w:r>
+        <w:rPr>
+          <w:sz w:val="24"/>
+          <w:szCs w:val="24"/>
+        </w:rPr>
+        <w:t>Small</w:t>
+      </w:r>
+    </w:p>
+    <w:p>
+      <w:pPr>
+        <w:pStyle w:val="ListParagraph"/>
+        <w:numPr>
+          <w:ilvl w:val="1"/>
+          <w:numId w:val="1"/>
+        </w:numPr>
+        <w:rPr>
+          <w:sz w:val="24"/>
+          <w:szCs w:val="24"/>
+        </w:rPr>
+      </w:pPr>
+      <w:r>
+        <w:rPr>
+          <w:sz w:val="24"/>
+          <w:szCs w:val="24"/>
+        </w:rPr>
+        <w:t>James</w:t>
+      </w:r>
+    </w:p>
+    <w:p>
+      <w:pPr>
+        <w:pStyle w:val="ListParagraph"/>
+        <w:numPr>
+          <w:ilvl w:val="0"/>
+          <w:numId w:val="1"/>
+        </w:numPr>
+        <w:rPr>
+          <w:sz w:val="24"/>
+          <w:szCs w:val="24"/>
+        </w:rPr>
+      </w:pPr>
+      <w:r>
+        <w:rPr>
+          <w:sz w:val="24"/>
+          <w:szCs w:val="24"/>
+        </w:rPr>
+        <w:t>Go over Class Diagram and decide what to program in the next sprint</w:t>
+      </w:r>
+    </w:p>
+    <w:p>
+      <w:pPr>
+        <w:pStyle w:val="ListParagraph"/>
+        <w:numPr>
+          <w:ilvl w:val="1"/>
+          <w:numId w:val="1"/>
+        </w:numPr>
+        <w:rPr>
+          <w:sz w:val="24"/>
+          <w:szCs w:val="24"/>
+        </w:rPr>
+      </w:pPr>
+      <w:r>
+        <w:rPr>
+          <w:sz w:val="24"/>
+          <w:szCs w:val="24"/>
+        </w:rPr>
+        <w:t>Medium</w:t>
+      </w:r>
+    </w:p>
+    <w:p>
+      <w:pPr>
+        <w:pStyle w:val="ListParagraph"/>
+        <w:numPr>
+          <w:ilvl w:val="1"/>
+          <w:numId w:val="1"/>
+        </w:numPr>
+        <w:rPr>
+          <w:sz w:val="24"/>
+          <w:szCs w:val="24"/>
+        </w:rPr>
+      </w:pPr>
+      <w:r>
+        <w:rPr>
+          <w:sz w:val="24"/>
+          <w:szCs w:val="24"/>
+        </w:rPr>
+        <w:t>Mitch</w:t>
+      </w:r>
+    </w:p>
+    <w:p>
+      <w:pPr>
+        <w:pStyle w:val="ListParagraph"/>
+        <w:numPr>
+          <w:ilvl w:val="0"/>
+          <w:numId w:val="1"/>
+        </w:numPr>
+        <w:rPr>
+          <w:sz w:val="24"/>
+          <w:szCs w:val="24"/>
+        </w:rPr>
+      </w:pPr>
+      <w:r>
+        <w:rPr>
+          <w:sz w:val="24"/>
+          <w:szCs w:val="24"/>
+        </w:rPr>
+        <w:t>Update Class Diagram to go over what pages we need and what those pages contain/functionality</w:t>
+      </w:r>
+    </w:p>
+    <w:p>
+      <w:pPr>
+        <w:pStyle w:val="ListParagraph"/>
+        <w:numPr>
+          <w:ilvl w:val="1"/>
+          <w:numId w:val="1"/>
+        </w:numPr>
+        <w:rPr>
+          <w:sz w:val="24"/>
+          <w:szCs w:val="24"/>
+        </w:rPr>
+      </w:pPr>
+      <w:r>
+        <w:rPr>
+          <w:sz w:val="24"/>
+          <w:szCs w:val="24"/>
+        </w:rPr>
+        <w:t>Medium</w:t>
+      </w:r>
+    </w:p>
+    <w:p>
+      <w:pPr>
+        <w:pStyle w:val="ListParagraph"/>
+        <w:numPr>
+          <w:ilvl w:val="1"/>
+          <w:numId w:val="1"/>
+        </w:numPr>
+        <w:rPr>
+          <w:sz w:val="24"/>
+          <w:szCs w:val="24"/>
+        </w:rPr>
+      </w:pPr>
+      <w:r>
+        <w:rPr>
+          <w:sz w:val="24"/>
+          <w:szCs w:val="24"/>
+        </w:rPr>
+        <w:t>Dax</w:t>
+      </w:r>
+    </w:p>
+    <w:p>
+      <w:pPr>
+        <w:pStyle w:val="ListParagraph"/>
+        <w:numPr>
+          <w:ilvl w:val="0"/>
+          <w:numId w:val="1"/>
+        </w:numPr>
+        <w:rPr>
+          <w:sz w:val="24"/>
+          <w:szCs w:val="24"/>
+        </w:rPr>
+      </w:pPr>
+      <w:r>
+        <w:rPr>
+          <w:sz w:val="24"/>
+          <w:szCs w:val="24"/>
+        </w:rPr>
+        <w:t>Update Git issues with these stories on this document</w:t>
+      </w:r>
+    </w:p>
+    <w:p>
+      <w:pPr>
+        <w:pStyle w:val="ListParagraph"/>
+        <w:numPr>
+          <w:ilvl w:val="1"/>
+          <w:numId w:val="1"/>
+        </w:numPr>
+        <w:rPr>
+          <w:sz w:val="24"/>
+          <w:szCs w:val="24"/>
+        </w:rPr>
+      </w:pPr>
+      <w:r>
+        <w:rPr>
+          <w:sz w:val="24"/>
+          <w:szCs w:val="24"/>
+        </w:rPr>
+        <w:t>Small</w:t>
+      </w:r>
+    </w:p>
+    <w:p>
+      <w:pPr>
+        <w:pStyle w:val="ListParagraph"/>
+        <w:numPr>
+          <w:ilvl w:val="1"/>
+          <w:numId w:val="1"/>
+        </w:numPr>
+        <w:rPr>
+          <w:sz w:val="24"/>
+          <w:szCs w:val="24"/>
+        </w:rPr>
+      </w:pPr>
       <w:r>
         <w:rPr>
           <w:sz w:val="24"/>

</xml_diff>